<commit_message>
Update agregar a control de plazas.docx
</commit_message>
<xml_diff>
--- a/agregar a control de plazas.docx
+++ b/agregar a control de plazas.docx
@@ -105,26 +105,23 @@
     </w:p>
     <w:p>
       <w:r>
+        <w:t>*En la carga horaria, seleccionar la plaza – BARAJAS</w:t>
+      </w:r>
+    </w:p>
+    <w:p>
+      <w:r>
+        <w:t>*</w:t>
+      </w:r>
+      <w:r>
         <w:t>El botón de agregar, quitar submenú-&gt;Agregar carga horaria</w:t>
+      </w:r>
+    </w:p>
+    <w:p>
+      <w:r>
+        <w:t>*</w:t>
       </w:r>
       <w:bookmarkStart w:id="0" w:name="_GoBack"/>
       <w:bookmarkEnd w:id="0"/>
-    </w:p>
-    <w:p>
-      <w:r>
-        <w:t>En la carga horaria, seleccionar la plaza</w:t>
-      </w:r>
-      <w:r>
-        <w:t xml:space="preserve"> </w:t>
-      </w:r>
-      <w:r>
-        <w:t>–</w:t>
-      </w:r>
-      <w:r>
-        <w:t xml:space="preserve"> BARAJAS</w:t>
-      </w:r>
-    </w:p>
-    <w:p>
       <w:r>
         <w:t>En plazas, error al guardar</w:t>
       </w:r>

</xml_diff>